<commit_message>
Cambio de imagen rup
Signed-off-by: milifusa <lmishelle16@gmail.com>
</commit_message>
<xml_diff>
--- a/Linea base.docx
+++ b/Linea base.docx
@@ -9892,8 +9892,9 @@
     </w:p>
     <w:p>
       <w:pPr>
-        <w:jc w:val="both"/>
-      </w:pPr>
+        <w:jc w:val="center"/>
+      </w:pPr>
+      <w:bookmarkStart w:id="0" w:name="_GoBack"/>
       <w:r>
         <w:rPr>
           <w:noProof/>
@@ -9901,9 +9902,9 @@
         </w:rPr>
         <w:drawing>
           <wp:inline distT="0" distB="0" distL="0" distR="0">
-            <wp:extent cx="4305300" cy="1677963"/>
-            <wp:effectExtent l="0" t="0" r="0" b="0"/>
-            <wp:docPr id="1" name="Imagen 1" descr="http://eglisramirez6.files.wordpress.com/2011/04/imagen31.gif?w=390&amp;h=151"/>
+            <wp:extent cx="5400040" cy="4124833"/>
+            <wp:effectExtent l="0" t="0" r="0" b="9525"/>
+            <wp:docPr id="2" name="Imagen 2" descr="http://2.bp.blogspot.com/-PYd_kEO9yhM/Tc14knLgLJI/AAAAAAAAAD0/sggNM0-W1yM/s1600/meto.png"/>
             <wp:cNvGraphicFramePr>
               <a:graphicFrameLocks xmlns:a="http://schemas.openxmlformats.org/drawingml/2006/main" noChangeAspect="1"/>
             </wp:cNvGraphicFramePr>
@@ -9911,7 +9912,7 @@
               <a:graphicData uri="http://schemas.openxmlformats.org/drawingml/2006/picture">
                 <pic:pic xmlns:pic="http://schemas.openxmlformats.org/drawingml/2006/picture">
                   <pic:nvPicPr>
-                    <pic:cNvPr id="0" name="Picture 1" descr="http://eglisramirez6.files.wordpress.com/2011/04/imagen31.gif?w=390&amp;h=151"/>
+                    <pic:cNvPr id="0" name="Picture 1" descr="http://2.bp.blogspot.com/-PYd_kEO9yhM/Tc14knLgLJI/AAAAAAAAAD0/sggNM0-W1yM/s1600/meto.png"/>
                     <pic:cNvPicPr>
                       <a:picLocks noChangeAspect="1" noChangeArrowheads="1"/>
                     </pic:cNvPicPr>
@@ -9932,7 +9933,7 @@
                   <pic:spPr bwMode="auto">
                     <a:xfrm>
                       <a:off x="0" y="0"/>
-                      <a:ext cx="4318329" cy="1683041"/>
+                      <a:ext cx="5400040" cy="4124833"/>
                     </a:xfrm>
                     <a:prstGeom prst="rect">
                       <a:avLst/>
@@ -9948,6 +9949,7 @@
           </wp:inline>
         </w:drawing>
       </w:r>
+      <w:bookmarkEnd w:id="0"/>
     </w:p>
     <w:p>
       <w:pPr>
@@ -9957,7 +9959,15 @@
         <w:t xml:space="preserve"> En cada una de las fases antes mencionada cuenta con sus respectivos artefactos; </w:t>
       </w:r>
       <w:r>
-        <w:t>Los artefactos son los elementos tangibles de un proyecto, elementos que el proyecto produce o usa mientras se trabaja en busca del producto final.</w:t>
+        <w:t xml:space="preserve">Los artefactos </w:t>
+      </w:r>
+      <w:proofErr w:type="gramStart"/>
+      <w:r>
+        <w:t>son</w:t>
+      </w:r>
+      <w:proofErr w:type="gramEnd"/>
+      <w:r>
+        <w:t xml:space="preserve"> los elementos tangibles de un proyecto, elementos que el proyecto produce o usa mientras se trabaja en busca del producto final.</w:t>
       </w:r>
     </w:p>
     <w:p>
@@ -10031,6 +10041,7 @@
         <w:jc w:val="both"/>
       </w:pPr>
       <w:r>
+        <w:lastRenderedPageBreak/>
         <w:t>Artefactos</w:t>
       </w:r>
     </w:p>
@@ -10090,11 +10101,7 @@
         <w:t xml:space="preserve"> Una </w:t>
       </w:r>
       <w:r>
-        <w:t xml:space="preserve">descripción completa del comportamiento del sistema que se va a desarrollar. Incluye un conjunto de casos de uso que describe todas las interacciones que tendrán los usuarios con el software. Los casos de uso también son conocidos como requisitos funcionales. Además de los casos de uso, la ERS también contiene requisitos no funcionales (o complementarios). Los requisitos no funcionales son requisitos que imponen </w:t>
-      </w:r>
-      <w:r>
-        <w:lastRenderedPageBreak/>
-        <w:t>restricciones en el diseño o la implementación, como, por ejemplo, restricciones en el diseño o estándares de calidad.</w:t>
+        <w:t>descripción completa del comportamiento del sistema que se va a desarrollar. Incluye un conjunto de casos de uso que describe todas las interacciones que tendrán los usuarios con el software. Los casos de uso también son conocidos como requisitos funcionales. Además de los casos de uso, la ERS también contiene requisitos no funcionales (o complementarios). Los requisitos no funcionales son requisitos que imponen restricciones en el diseño o la implementación, como, por ejemplo, restricciones en el diseño o estándares de calidad.</w:t>
       </w:r>
     </w:p>
     <w:p>
@@ -10232,8 +10239,6 @@
       <w:pPr>
         <w:jc w:val="both"/>
       </w:pPr>
-      <w:bookmarkStart w:id="0" w:name="_GoBack"/>
-      <w:bookmarkEnd w:id="0"/>
     </w:p>
     <w:p>
       <w:pPr>
@@ -10273,6 +10278,7 @@
         <w:jc w:val="both"/>
       </w:pPr>
       <w:r>
+        <w:lastRenderedPageBreak/>
         <w:t>Diagrama de Secuencia</w:t>
       </w:r>
     </w:p>
@@ -10565,7 +10571,6 @@
         <w:jc w:val="both"/>
       </w:pPr>
       <w:r>
-        <w:lastRenderedPageBreak/>
         <w:t>Bibliografía</w:t>
       </w:r>
     </w:p>

</xml_diff>

<commit_message>
Agregar ejemplo de diagrama de clases
</commit_message>
<xml_diff>
--- a/Linea base.docx
+++ b/Linea base.docx
@@ -9894,7 +9894,6 @@
       <w:pPr>
         <w:jc w:val="center"/>
       </w:pPr>
-      <w:bookmarkStart w:id="0" w:name="_GoBack"/>
       <w:r>
         <w:rPr>
           <w:noProof/>
@@ -9949,25 +9948,29 @@
           </wp:inline>
         </w:drawing>
       </w:r>
-      <w:bookmarkEnd w:id="0"/>
     </w:p>
     <w:p>
       <w:pPr>
+        <w:jc w:val="center"/>
+      </w:pPr>
+      <w:r>
+        <w:t xml:space="preserve">Fig. 1 Fases de </w:t>
+      </w:r>
+      <w:proofErr w:type="spellStart"/>
+      <w:r>
+        <w:t>Rup</w:t>
+      </w:r>
+      <w:proofErr w:type="spellEnd"/>
+    </w:p>
+    <w:p>
+      <w:pPr>
         <w:jc w:val="both"/>
       </w:pPr>
       <w:r>
         <w:t xml:space="preserve"> En cada una de las fases antes mencionada cuenta con sus respectivos artefactos; </w:t>
       </w:r>
       <w:r>
-        <w:t xml:space="preserve">Los artefactos </w:t>
-      </w:r>
-      <w:proofErr w:type="gramStart"/>
-      <w:r>
-        <w:t>son</w:t>
-      </w:r>
-      <w:proofErr w:type="gramEnd"/>
-      <w:r>
-        <w:t xml:space="preserve"> los elementos tangibles de un proyecto, elementos que el proyecto produce o usa mientras se trabaja en busca del producto final.</w:t>
+        <w:t>Los artefactos son los elementos tangibles de un proyecto, elementos que el proyecto produce o usa mientras se trabaja en busca del producto final.</w:t>
       </w:r>
     </w:p>
     <w:p>
@@ -10270,6 +10273,78 @@
     </w:p>
     <w:p>
       <w:pPr>
+        <w:ind w:left="708"/>
+        <w:jc w:val="center"/>
+      </w:pPr>
+      <w:bookmarkStart w:id="0" w:name="_GoBack"/>
+      <w:r>
+        <w:rPr>
+          <w:noProof/>
+          <w:lang w:eastAsia="es-EC"/>
+        </w:rPr>
+        <w:lastRenderedPageBreak/>
+        <w:drawing>
+          <wp:inline distT="0" distB="0" distL="0" distR="0">
+            <wp:extent cx="3705225" cy="2855619"/>
+            <wp:effectExtent l="0" t="0" r="0" b="1905"/>
+            <wp:docPr id="1" name="Imagen 1" descr="http://users.dcc.uchile.cl/~psalinas/uml/img/modelo/ejemplo.jpg"/>
+            <wp:cNvGraphicFramePr>
+              <a:graphicFrameLocks xmlns:a="http://schemas.openxmlformats.org/drawingml/2006/main" noChangeAspect="1"/>
+            </wp:cNvGraphicFramePr>
+            <a:graphic xmlns:a="http://schemas.openxmlformats.org/drawingml/2006/main">
+              <a:graphicData uri="http://schemas.openxmlformats.org/drawingml/2006/picture">
+                <pic:pic xmlns:pic="http://schemas.openxmlformats.org/drawingml/2006/picture">
+                  <pic:nvPicPr>
+                    <pic:cNvPr id="0" name="Picture 1" descr="http://users.dcc.uchile.cl/~psalinas/uml/img/modelo/ejemplo.jpg"/>
+                    <pic:cNvPicPr>
+                      <a:picLocks noChangeAspect="1" noChangeArrowheads="1"/>
+                    </pic:cNvPicPr>
+                  </pic:nvPicPr>
+                  <pic:blipFill>
+                    <a:blip r:embed="rId7">
+                      <a:extLst>
+                        <a:ext uri="{28A0092B-C50C-407E-A947-70E740481C1C}">
+                          <a14:useLocalDpi xmlns:a14="http://schemas.microsoft.com/office/drawing/2010/main" val="0"/>
+                        </a:ext>
+                      </a:extLst>
+                    </a:blip>
+                    <a:srcRect/>
+                    <a:stretch>
+                      <a:fillRect/>
+                    </a:stretch>
+                  </pic:blipFill>
+                  <pic:spPr bwMode="auto">
+                    <a:xfrm>
+                      <a:off x="0" y="0"/>
+                      <a:ext cx="3708244" cy="2857946"/>
+                    </a:xfrm>
+                    <a:prstGeom prst="rect">
+                      <a:avLst/>
+                    </a:prstGeom>
+                    <a:noFill/>
+                    <a:ln>
+                      <a:noFill/>
+                    </a:ln>
+                  </pic:spPr>
+                </pic:pic>
+              </a:graphicData>
+            </a:graphic>
+          </wp:inline>
+        </w:drawing>
+      </w:r>
+      <w:bookmarkEnd w:id="0"/>
+    </w:p>
+    <w:p>
+      <w:pPr>
+        <w:ind w:left="708"/>
+        <w:jc w:val="center"/>
+      </w:pPr>
+      <w:r>
+        <w:t>Fig. 2 Ejemplo Diagrama de clases.</w:t>
+      </w:r>
+    </w:p>
+    <w:p>
+      <w:pPr>
         <w:pStyle w:val="Ttulo5"/>
         <w:numPr>
           <w:ilvl w:val="0"/>
@@ -10278,7 +10353,6 @@
         <w:jc w:val="both"/>
       </w:pPr>
       <w:r>
-        <w:lastRenderedPageBreak/>
         <w:t>Diagrama de Secuencia</w:t>
       </w:r>
     </w:p>
@@ -10439,6 +10513,7 @@
         <w:jc w:val="both"/>
       </w:pPr>
       <w:r>
+        <w:lastRenderedPageBreak/>
         <w:t xml:space="preserve">Manual de Instalación y configuración </w:t>
       </w:r>
     </w:p>
@@ -10583,7 +10658,7 @@
       <w:pPr>
         <w:jc w:val="both"/>
       </w:pPr>
-      <w:hyperlink r:id="rId7" w:history="1">
+      <w:hyperlink r:id="rId8" w:history="1">
         <w:r>
           <w:rPr>
             <w:rStyle w:val="Hipervnculo"/>
@@ -10596,7 +10671,7 @@
       <w:pPr>
         <w:jc w:val="both"/>
       </w:pPr>
-      <w:hyperlink r:id="rId8" w:history="1">
+      <w:hyperlink r:id="rId9" w:history="1">
         <w:r>
           <w:rPr>
             <w:rStyle w:val="Hipervnculo"/>
@@ -10609,7 +10684,7 @@
       <w:pPr>
         <w:jc w:val="both"/>
       </w:pPr>
-      <w:hyperlink r:id="rId9" w:history="1">
+      <w:hyperlink r:id="rId10" w:history="1">
         <w:r>
           <w:rPr>
             <w:rStyle w:val="Hipervnculo"/>
@@ -10622,7 +10697,7 @@
       <w:pPr>
         <w:jc w:val="both"/>
       </w:pPr>
-      <w:hyperlink r:id="rId10" w:history="1">
+      <w:hyperlink r:id="rId11" w:history="1">
         <w:r>
           <w:rPr>
             <w:rStyle w:val="Hipervnculo"/>

</xml_diff>

<commit_message>
Añadiendo información al documento  Linea base.docx
</commit_message>
<xml_diff>
--- a/Linea base.docx
+++ b/Linea base.docx
@@ -10276,7 +10276,6 @@
         <w:ind w:left="708"/>
         <w:jc w:val="center"/>
       </w:pPr>
-      <w:bookmarkStart w:id="0" w:name="_GoBack"/>
       <w:r>
         <w:rPr>
           <w:noProof/>
@@ -10332,7 +10331,6 @@
           </wp:inline>
         </w:drawing>
       </w:r>
-      <w:bookmarkEnd w:id="0"/>
     </w:p>
     <w:p>
       <w:pPr>
@@ -10370,6 +10368,89 @@
     </w:p>
     <w:p>
       <w:pPr>
+        <w:ind w:left="708"/>
+        <w:jc w:val="both"/>
+      </w:pPr>
+      <w:r>
+        <w:t>Un diagrama de secuencia muestra la interacción de un conjunto de objetos en una aplicación a través del tiempo. Esta descripción es importante porque puede dar detalle a los casos de uso, aclarándolos al nivel de mensajes de los objetos existentes, como también muestra el uso de los mensajes de las clases diseñadas en el contexto de una operación.</w:t>
+      </w:r>
+    </w:p>
+    <w:p>
+      <w:pPr>
+        <w:ind w:left="708"/>
+        <w:jc w:val="center"/>
+      </w:pPr>
+      <w:r>
+        <w:rPr>
+          <w:noProof/>
+          <w:lang w:eastAsia="es-EC"/>
+        </w:rPr>
+        <w:drawing>
+          <wp:inline distT="0" distB="0" distL="0" distR="0">
+            <wp:extent cx="3180522" cy="2017263"/>
+            <wp:effectExtent l="0" t="0" r="1270" b="2540"/>
+            <wp:docPr id="3" name="Imagen 3" descr="Ejemplo de diagrama de secuencia"/>
+            <wp:cNvGraphicFramePr>
+              <a:graphicFrameLocks xmlns:a="http://schemas.openxmlformats.org/drawingml/2006/main" noChangeAspect="1"/>
+            </wp:cNvGraphicFramePr>
+            <a:graphic xmlns:a="http://schemas.openxmlformats.org/drawingml/2006/main">
+              <a:graphicData uri="http://schemas.openxmlformats.org/drawingml/2006/picture">
+                <pic:pic xmlns:pic="http://schemas.openxmlformats.org/drawingml/2006/picture">
+                  <pic:nvPicPr>
+                    <pic:cNvPr id="0" name="Picture 1" descr="Ejemplo de diagrama de secuencia"/>
+                    <pic:cNvPicPr>
+                      <a:picLocks noChangeAspect="1" noChangeArrowheads="1"/>
+                    </pic:cNvPicPr>
+                  </pic:nvPicPr>
+                  <pic:blipFill>
+                    <a:blip r:embed="rId8">
+                      <a:extLst>
+                        <a:ext uri="{28A0092B-C50C-407E-A947-70E740481C1C}">
+                          <a14:useLocalDpi xmlns:a14="http://schemas.microsoft.com/office/drawing/2010/main" val="0"/>
+                        </a:ext>
+                      </a:extLst>
+                    </a:blip>
+                    <a:srcRect/>
+                    <a:stretch>
+                      <a:fillRect/>
+                    </a:stretch>
+                  </pic:blipFill>
+                  <pic:spPr bwMode="auto">
+                    <a:xfrm>
+                      <a:off x="0" y="0"/>
+                      <a:ext cx="3183897" cy="2019404"/>
+                    </a:xfrm>
+                    <a:prstGeom prst="rect">
+                      <a:avLst/>
+                    </a:prstGeom>
+                    <a:noFill/>
+                    <a:ln>
+                      <a:noFill/>
+                    </a:ln>
+                  </pic:spPr>
+                </pic:pic>
+              </a:graphicData>
+            </a:graphic>
+          </wp:inline>
+        </w:drawing>
+      </w:r>
+    </w:p>
+    <w:p>
+      <w:pPr>
+        <w:ind w:left="708"/>
+        <w:jc w:val="center"/>
+        <w:rPr>
+          <w:u w:val="single"/>
+        </w:rPr>
+      </w:pPr>
+      <w:r>
+        <w:t>Fig. 3 Ejemplo de diagrama de secuencia.</w:t>
+      </w:r>
+      <w:bookmarkStart w:id="0" w:name="_GoBack"/>
+      <w:bookmarkEnd w:id="0"/>
+    </w:p>
+    <w:p>
+      <w:pPr>
         <w:pStyle w:val="Ttulo5"/>
         <w:numPr>
           <w:ilvl w:val="0"/>
@@ -10513,7 +10594,6 @@
         <w:jc w:val="both"/>
       </w:pPr>
       <w:r>
-        <w:lastRenderedPageBreak/>
         <w:t xml:space="preserve">Manual de Instalación y configuración </w:t>
       </w:r>
     </w:p>
@@ -10646,6 +10726,7 @@
         <w:jc w:val="both"/>
       </w:pPr>
       <w:r>
+        <w:lastRenderedPageBreak/>
         <w:t>Bibliografía</w:t>
       </w:r>
     </w:p>
@@ -10658,7 +10739,7 @@
       <w:pPr>
         <w:jc w:val="both"/>
       </w:pPr>
-      <w:hyperlink r:id="rId8" w:history="1">
+      <w:hyperlink r:id="rId9" w:history="1">
         <w:r>
           <w:rPr>
             <w:rStyle w:val="Hipervnculo"/>
@@ -10671,7 +10752,7 @@
       <w:pPr>
         <w:jc w:val="both"/>
       </w:pPr>
-      <w:hyperlink r:id="rId9" w:history="1">
+      <w:hyperlink r:id="rId10" w:history="1">
         <w:r>
           <w:rPr>
             <w:rStyle w:val="Hipervnculo"/>
@@ -10684,7 +10765,7 @@
       <w:pPr>
         <w:jc w:val="both"/>
       </w:pPr>
-      <w:hyperlink r:id="rId10" w:history="1">
+      <w:hyperlink r:id="rId11" w:history="1">
         <w:r>
           <w:rPr>
             <w:rStyle w:val="Hipervnculo"/>
@@ -10697,7 +10778,7 @@
       <w:pPr>
         <w:jc w:val="both"/>
       </w:pPr>
-      <w:hyperlink r:id="rId11" w:history="1">
+      <w:hyperlink r:id="rId12" w:history="1">
         <w:r>
           <w:rPr>
             <w:rStyle w:val="Hipervnculo"/>

</xml_diff>

<commit_message>
Cambio de especificaciones de linea base, en la seccion de artefactos, se realizo analisis de documento de vision ys e coloco  pasos para la obtencion de  requeriemientos
</commit_message>
<xml_diff>
--- a/Linea base.docx
+++ b/Linea base.docx
@@ -10081,6 +10081,40 @@
     </w:p>
     <w:p>
       <w:pPr>
+        <w:shd w:val="clear" w:color="auto" w:fill="FFFFFF"/>
+        <w:spacing w:after="0" w:line="293" w:lineRule="atLeast"/>
+        <w:ind w:left="708" w:firstLine="12"/>
+        <w:jc w:val="both"/>
+      </w:pPr>
+      <w:r>
+        <w:t>El documento Visión es el principal artefacto en el cual el análisis del problema  a solucionar.</w:t>
+      </w:r>
+    </w:p>
+    <w:p>
+      <w:pPr>
+        <w:shd w:val="clear" w:color="auto" w:fill="FFFFFF"/>
+        <w:spacing w:after="0" w:line="293" w:lineRule="atLeast"/>
+        <w:ind w:left="708" w:firstLine="12"/>
+        <w:jc w:val="both"/>
+      </w:pPr>
+      <w:r>
+        <w:t>Un  documento de visión es aquel en el cual se define el alcance de alto nivel y propósito de un programa, producto o proyecto. Es una declaración clara del problema, la solución propuesta,</w:t>
+      </w:r>
+      <w:r>
+        <w:t xml:space="preserve"> </w:t>
+      </w:r>
+      <w:r>
+        <w:t>y las características de alto nivel de un producto  que ayudan a establecer las expectativas y reducir los riesgos de efecto del mismo.</w:t>
+      </w:r>
+    </w:p>
+    <w:p>
+      <w:pPr>
+        <w:ind w:left="708"/>
+        <w:jc w:val="both"/>
+      </w:pPr>
+    </w:p>
+    <w:p>
+      <w:pPr>
         <w:pStyle w:val="Ttulo5"/>
         <w:numPr>
           <w:ilvl w:val="0"/>
@@ -10109,12 +10143,157 @@
     </w:p>
     <w:p>
       <w:pPr>
-        <w:ind w:left="360"/>
+        <w:pStyle w:val="Prrafodelista"/>
+        <w:numPr>
+          <w:ilvl w:val="0"/>
+          <w:numId w:val="6"/>
+        </w:numPr>
+        <w:shd w:val="clear" w:color="auto" w:fill="FFFFFF"/>
+        <w:spacing w:after="0" w:line="293" w:lineRule="atLeast"/>
         <w:jc w:val="both"/>
       </w:pPr>
+      <w:r>
+        <w:t>Identificar quien está ocupando el sistema</w:t>
+      </w:r>
     </w:p>
     <w:p>
       <w:pPr>
+        <w:pStyle w:val="Prrafodelista"/>
+        <w:numPr>
+          <w:ilvl w:val="0"/>
+          <w:numId w:val="6"/>
+        </w:numPr>
+        <w:shd w:val="clear" w:color="auto" w:fill="FFFFFF"/>
+        <w:spacing w:after="0" w:line="293" w:lineRule="atLeast"/>
+        <w:jc w:val="both"/>
+      </w:pPr>
+      <w:r>
+        <w:t>Escoger uno de esos usuarios.</w:t>
+      </w:r>
+    </w:p>
+    <w:p>
+      <w:pPr>
+        <w:pStyle w:val="Prrafodelista"/>
+        <w:numPr>
+          <w:ilvl w:val="0"/>
+          <w:numId w:val="6"/>
+        </w:numPr>
+        <w:shd w:val="clear" w:color="auto" w:fill="FFFFFF"/>
+        <w:spacing w:after="0" w:line="293" w:lineRule="atLeast"/>
+        <w:jc w:val="both"/>
+      </w:pPr>
+      <w:r>
+        <w:t xml:space="preserve">Definir lo que ese usuario va a realizar en el sistema. Cada cosa que hace el usuario </w:t>
+      </w:r>
+      <w:r>
+        <w:t xml:space="preserve">   se </w:t>
+      </w:r>
+      <w:r>
+        <w:t>convierte en un caso de uso.</w:t>
+      </w:r>
+    </w:p>
+    <w:p>
+      <w:pPr>
+        <w:pStyle w:val="Prrafodelista"/>
+        <w:numPr>
+          <w:ilvl w:val="0"/>
+          <w:numId w:val="6"/>
+        </w:numPr>
+        <w:shd w:val="clear" w:color="auto" w:fill="FFFFFF"/>
+        <w:spacing w:after="0" w:line="293" w:lineRule="atLeast"/>
+        <w:jc w:val="both"/>
+      </w:pPr>
+      <w:r>
+        <w:t xml:space="preserve">Para cada caso de uso se define el curso normal de </w:t>
+      </w:r>
+      <w:r>
+        <w:t>eventos cuando el usuario se</w:t>
+      </w:r>
+      <w:bookmarkStart w:id="0" w:name="_GoBack"/>
+      <w:bookmarkEnd w:id="0"/>
+      <w:r>
+        <w:t xml:space="preserve"> </w:t>
+      </w:r>
+      <w:r>
+        <w:t>encuentra en el sistema</w:t>
+      </w:r>
+    </w:p>
+    <w:p>
+      <w:pPr>
+        <w:pStyle w:val="Prrafodelista"/>
+        <w:numPr>
+          <w:ilvl w:val="0"/>
+          <w:numId w:val="6"/>
+        </w:numPr>
+        <w:shd w:val="clear" w:color="auto" w:fill="FFFFFF"/>
+        <w:spacing w:after="0" w:line="293" w:lineRule="atLeast"/>
+        <w:jc w:val="both"/>
+      </w:pPr>
+      <w:r>
+        <w:t>Describir el curso básico  en la descripción para el caso de uso; describir en términos de lo que hace el usuario en el sistema y lo que el sistema  hace en respuesta que el usuario debe tener en cuenta.</w:t>
+      </w:r>
+    </w:p>
+    <w:p>
+      <w:pPr>
+        <w:pStyle w:val="Prrafodelista"/>
+        <w:numPr>
+          <w:ilvl w:val="0"/>
+          <w:numId w:val="6"/>
+        </w:numPr>
+        <w:shd w:val="clear" w:color="auto" w:fill="FFFFFF"/>
+        <w:spacing w:after="0" w:line="293" w:lineRule="atLeast"/>
+        <w:jc w:val="both"/>
+      </w:pPr>
+      <w:r>
+        <w:t>Cuando el curso básico se describe considerar cursos alternativos de eventos y añadir los respectivos </w:t>
+      </w:r>
+      <w:proofErr w:type="spellStart"/>
+      <w:r>
+        <w:t>extender’s</w:t>
+      </w:r>
+      <w:proofErr w:type="spellEnd"/>
+      <w:r>
+        <w:t> al caso de uso.</w:t>
+      </w:r>
+    </w:p>
+    <w:p>
+      <w:pPr>
+        <w:pStyle w:val="Prrafodelista"/>
+        <w:numPr>
+          <w:ilvl w:val="0"/>
+          <w:numId w:val="6"/>
+        </w:numPr>
+        <w:shd w:val="clear" w:color="auto" w:fill="FFFFFF"/>
+        <w:spacing w:after="0" w:line="293" w:lineRule="atLeast"/>
+        <w:jc w:val="both"/>
+      </w:pPr>
+      <w:r>
+        <w:t>Busque por similitudes entre los diferentes casos de uso, extraiga estos y anótelos como casos de uso de curso común</w:t>
+      </w:r>
+    </w:p>
+    <w:p>
+      <w:pPr>
+        <w:pStyle w:val="Prrafodelista"/>
+        <w:numPr>
+          <w:ilvl w:val="0"/>
+          <w:numId w:val="6"/>
+        </w:numPr>
+        <w:shd w:val="clear" w:color="auto" w:fill="FFFFFF"/>
+        <w:spacing w:after="0" w:line="293" w:lineRule="atLeast"/>
+        <w:jc w:val="both"/>
+      </w:pPr>
+      <w:r>
+        <w:t>Repetir los pasos del 2 al 7 para todo el resto de actores</w:t>
+      </w:r>
+    </w:p>
+    <w:p>
+      <w:pPr>
+        <w:ind w:left="708"/>
+        <w:jc w:val="both"/>
+      </w:pPr>
+    </w:p>
+    <w:p>
+      <w:pPr>
         <w:pStyle w:val="Ttulo3"/>
         <w:jc w:val="both"/>
         <w:rPr>
@@ -10142,6 +10321,7 @@
         <w:jc w:val="both"/>
       </w:pPr>
       <w:r>
+        <w:lastRenderedPageBreak/>
         <w:t>Artefactos</w:t>
       </w:r>
     </w:p>
@@ -10281,7 +10461,6 @@
           <w:noProof/>
           <w:lang w:eastAsia="es-EC"/>
         </w:rPr>
-        <w:lastRenderedPageBreak/>
         <w:drawing>
           <wp:inline distT="0" distB="0" distL="0" distR="0">
             <wp:extent cx="3705225" cy="2855619"/>
@@ -10372,7 +10551,11 @@
         <w:jc w:val="both"/>
       </w:pPr>
       <w:r>
-        <w:t>Un diagrama de secuencia muestra la interacción de un conjunto de objetos en una aplicación a través del tiempo. Esta descripción es importante porque puede dar detalle a los casos de uso, aclarándolos al nivel de mensajes de los objetos existentes, como también muestra el uso de los mensajes de las clases diseñadas en el contexto de una operación.</w:t>
+        <w:t xml:space="preserve">Un diagrama de secuencia muestra la interacción de un conjunto de objetos en una aplicación a través del tiempo. Esta descripción es importante porque puede dar detalle </w:t>
+      </w:r>
+      <w:r>
+        <w:lastRenderedPageBreak/>
+        <w:t>a los casos de uso, aclarándolos al nivel de mensajes de los objetos existentes, como también muestra el uso de los mensajes de las clases diseñadas en el contexto de una operación.</w:t>
       </w:r>
     </w:p>
     <w:p>
@@ -10446,8 +10629,6 @@
       <w:r>
         <w:t>Fig. 3 Ejemplo de diagrama de secuencia.</w:t>
       </w:r>
-      <w:bookmarkStart w:id="0" w:name="_GoBack"/>
-      <w:bookmarkEnd w:id="0"/>
     </w:p>
     <w:p>
       <w:pPr>
@@ -10726,7 +10907,6 @@
         <w:jc w:val="both"/>
       </w:pPr>
       <w:r>
-        <w:lastRenderedPageBreak/>
         <w:t>Bibliografía</w:t>
       </w:r>
     </w:p>
@@ -10918,6 +11098,92 @@
     </w:lvl>
   </w:abstractNum>
   <w:abstractNum w:abstractNumId="1" w15:restartNumberingAfterBreak="0">
+    <w:nsid w:val="20407D18"/>
+    <w:multiLevelType w:val="hybridMultilevel"/>
+    <w:tmpl w:val="C256E094"/>
+    <w:lvl w:ilvl="0" w:tplc="300A000F">
+      <w:start w:val="1"/>
+      <w:numFmt w:val="decimal"/>
+      <w:lvlText w:val="%1."/>
+      <w:lvlJc w:val="left"/>
+      <w:pPr>
+        <w:ind w:left="1428" w:hanging="360"/>
+      </w:pPr>
+    </w:lvl>
+    <w:lvl w:ilvl="1" w:tplc="300A0019" w:tentative="1">
+      <w:start w:val="1"/>
+      <w:numFmt w:val="lowerLetter"/>
+      <w:lvlText w:val="%2."/>
+      <w:lvlJc w:val="left"/>
+      <w:pPr>
+        <w:ind w:left="2148" w:hanging="360"/>
+      </w:pPr>
+    </w:lvl>
+    <w:lvl w:ilvl="2" w:tplc="300A001B" w:tentative="1">
+      <w:start w:val="1"/>
+      <w:numFmt w:val="lowerRoman"/>
+      <w:lvlText w:val="%3."/>
+      <w:lvlJc w:val="right"/>
+      <w:pPr>
+        <w:ind w:left="2868" w:hanging="180"/>
+      </w:pPr>
+    </w:lvl>
+    <w:lvl w:ilvl="3" w:tplc="300A000F" w:tentative="1">
+      <w:start w:val="1"/>
+      <w:numFmt w:val="decimal"/>
+      <w:lvlText w:val="%4."/>
+      <w:lvlJc w:val="left"/>
+      <w:pPr>
+        <w:ind w:left="3588" w:hanging="360"/>
+      </w:pPr>
+    </w:lvl>
+    <w:lvl w:ilvl="4" w:tplc="300A0019" w:tentative="1">
+      <w:start w:val="1"/>
+      <w:numFmt w:val="lowerLetter"/>
+      <w:lvlText w:val="%5."/>
+      <w:lvlJc w:val="left"/>
+      <w:pPr>
+        <w:ind w:left="4308" w:hanging="360"/>
+      </w:pPr>
+    </w:lvl>
+    <w:lvl w:ilvl="5" w:tplc="300A001B" w:tentative="1">
+      <w:start w:val="1"/>
+      <w:numFmt w:val="lowerRoman"/>
+      <w:lvlText w:val="%6."/>
+      <w:lvlJc w:val="right"/>
+      <w:pPr>
+        <w:ind w:left="5028" w:hanging="180"/>
+      </w:pPr>
+    </w:lvl>
+    <w:lvl w:ilvl="6" w:tplc="300A000F" w:tentative="1">
+      <w:start w:val="1"/>
+      <w:numFmt w:val="decimal"/>
+      <w:lvlText w:val="%7."/>
+      <w:lvlJc w:val="left"/>
+      <w:pPr>
+        <w:ind w:left="5748" w:hanging="360"/>
+      </w:pPr>
+    </w:lvl>
+    <w:lvl w:ilvl="7" w:tplc="300A0019" w:tentative="1">
+      <w:start w:val="1"/>
+      <w:numFmt w:val="lowerLetter"/>
+      <w:lvlText w:val="%8."/>
+      <w:lvlJc w:val="left"/>
+      <w:pPr>
+        <w:ind w:left="6468" w:hanging="360"/>
+      </w:pPr>
+    </w:lvl>
+    <w:lvl w:ilvl="8" w:tplc="300A001B" w:tentative="1">
+      <w:start w:val="1"/>
+      <w:numFmt w:val="lowerRoman"/>
+      <w:lvlText w:val="%9."/>
+      <w:lvlJc w:val="right"/>
+      <w:pPr>
+        <w:ind w:left="7188" w:hanging="180"/>
+      </w:pPr>
+    </w:lvl>
+  </w:abstractNum>
+  <w:abstractNum w:abstractNumId="2" w15:restartNumberingAfterBreak="0">
     <w:nsid w:val="25020004"/>
     <w:multiLevelType w:val="hybridMultilevel"/>
     <w:tmpl w:val="94A4BE42"/>
@@ -11030,7 +11296,7 @@
       </w:rPr>
     </w:lvl>
   </w:abstractNum>
-  <w:abstractNum w:abstractNumId="2" w15:restartNumberingAfterBreak="0">
+  <w:abstractNum w:abstractNumId="3" w15:restartNumberingAfterBreak="0">
     <w:nsid w:val="3652227F"/>
     <w:multiLevelType w:val="hybridMultilevel"/>
     <w:tmpl w:val="1B86687E"/>
@@ -11143,7 +11409,7 @@
       </w:rPr>
     </w:lvl>
   </w:abstractNum>
-  <w:abstractNum w:abstractNumId="3" w15:restartNumberingAfterBreak="0">
+  <w:abstractNum w:abstractNumId="4" w15:restartNumberingAfterBreak="0">
     <w:nsid w:val="55487720"/>
     <w:multiLevelType w:val="hybridMultilevel"/>
     <w:tmpl w:val="671ACB30"/>
@@ -11256,7 +11522,7 @@
       </w:rPr>
     </w:lvl>
   </w:abstractNum>
-  <w:abstractNum w:abstractNumId="4" w15:restartNumberingAfterBreak="0">
+  <w:abstractNum w:abstractNumId="5" w15:restartNumberingAfterBreak="0">
     <w:nsid w:val="7C8F5F2A"/>
     <w:multiLevelType w:val="hybridMultilevel"/>
     <w:tmpl w:val="A3EC00FE"/>
@@ -11373,16 +11639,19 @@
     <w:abstractNumId w:val="0"/>
   </w:num>
   <w:num w:numId="2">
+    <w:abstractNumId w:val="5"/>
+  </w:num>
+  <w:num w:numId="3">
+    <w:abstractNumId w:val="2"/>
+  </w:num>
+  <w:num w:numId="4">
+    <w:abstractNumId w:val="3"/>
+  </w:num>
+  <w:num w:numId="5">
     <w:abstractNumId w:val="4"/>
   </w:num>
-  <w:num w:numId="3">
+  <w:num w:numId="6">
     <w:abstractNumId w:val="1"/>
-  </w:num>
-  <w:num w:numId="4">
-    <w:abstractNumId w:val="2"/>
-  </w:num>
-  <w:num w:numId="5">
-    <w:abstractNumId w:val="3"/>
   </w:num>
 </w:numbering>
 </file>
@@ -12017,6 +12286,11 @@
       <w:color w:val="2E74B5" w:themeColor="accent1" w:themeShade="BF"/>
     </w:rPr>
   </w:style>
+  <w:style w:type="character" w:customStyle="1" w:styleId="hps">
+    <w:name w:val="hps"/>
+    <w:basedOn w:val="Fuentedeprrafopredeter"/>
+    <w:rsid w:val="001B2E11"/>
+  </w:style>
 </w:styles>
 </file>
 

</xml_diff>

<commit_message>
Agregando bibliografia a documento de linea base
</commit_message>
<xml_diff>
--- a/Linea base.docx
+++ b/Linea base.docx
@@ -10207,12 +10207,7 @@
         <w:t xml:space="preserve">Para cada caso de uso se define el curso normal de </w:t>
       </w:r>
       <w:r>
-        <w:t>eventos cuando el usuario se</w:t>
-      </w:r>
-      <w:bookmarkStart w:id="0" w:name="_GoBack"/>
-      <w:bookmarkEnd w:id="0"/>
-      <w:r>
-        <w:t xml:space="preserve"> </w:t>
+        <w:t xml:space="preserve">eventos cuando el usuario se </w:t>
       </w:r>
       <w:r>
         <w:t>encuentra en el sistema</w:t>
@@ -10813,13 +10808,18 @@
     </w:p>
     <w:p>
       <w:pPr>
+        <w:pStyle w:val="Ttulo1"/>
         <w:jc w:val="both"/>
       </w:pPr>
     </w:p>
     <w:p>
       <w:pPr>
+        <w:pStyle w:val="Ttulo1"/>
         <w:jc w:val="both"/>
       </w:pPr>
+      <w:r>
+        <w:t>Bibliografía</w:t>
+      </w:r>
     </w:p>
     <w:p>
       <w:pPr>
@@ -10828,95 +10828,11 @@
     </w:p>
     <w:p>
       <w:pPr>
-        <w:jc w:val="both"/>
-      </w:pPr>
-    </w:p>
-    <w:p>
-      <w:pPr>
-        <w:jc w:val="both"/>
-      </w:pPr>
-    </w:p>
-    <w:p>
-      <w:pPr>
-        <w:jc w:val="both"/>
-      </w:pPr>
-    </w:p>
-    <w:p>
-      <w:pPr>
-        <w:jc w:val="both"/>
-      </w:pPr>
-    </w:p>
-    <w:p>
-      <w:pPr>
-        <w:jc w:val="both"/>
-      </w:pPr>
-    </w:p>
-    <w:p>
-      <w:pPr>
-        <w:jc w:val="both"/>
-      </w:pPr>
-    </w:p>
-    <w:p>
-      <w:pPr>
-        <w:jc w:val="both"/>
-      </w:pPr>
-    </w:p>
-    <w:p>
-      <w:pPr>
-        <w:jc w:val="both"/>
-      </w:pPr>
-    </w:p>
-    <w:p>
-      <w:pPr>
-        <w:jc w:val="both"/>
-      </w:pPr>
-    </w:p>
-    <w:p>
-      <w:pPr>
-        <w:jc w:val="both"/>
-      </w:pPr>
-    </w:p>
-    <w:p>
-      <w:pPr>
-        <w:jc w:val="both"/>
-      </w:pPr>
-    </w:p>
-    <w:p>
-      <w:pPr>
-        <w:jc w:val="both"/>
-      </w:pPr>
-    </w:p>
-    <w:p>
-      <w:pPr>
-        <w:jc w:val="both"/>
-      </w:pPr>
-    </w:p>
-    <w:p>
-      <w:pPr>
-        <w:jc w:val="both"/>
-      </w:pPr>
-    </w:p>
-    <w:p>
-      <w:pPr>
-        <w:jc w:val="both"/>
-      </w:pPr>
-    </w:p>
-    <w:p>
-      <w:pPr>
-        <w:pStyle w:val="Ttulo1"/>
-        <w:jc w:val="both"/>
-      </w:pPr>
-      <w:r>
-        <w:t>Bibliografía</w:t>
-      </w:r>
-    </w:p>
-    <w:p>
-      <w:pPr>
-        <w:jc w:val="both"/>
-      </w:pPr>
-    </w:p>
-    <w:p>
-      <w:pPr>
+        <w:pStyle w:val="Prrafodelista"/>
+        <w:numPr>
+          <w:ilvl w:val="0"/>
+          <w:numId w:val="7"/>
+        </w:numPr>
         <w:jc w:val="both"/>
       </w:pPr>
       <w:hyperlink r:id="rId9" w:history="1">
@@ -10930,6 +10846,11 @@
     </w:p>
     <w:p>
       <w:pPr>
+        <w:pStyle w:val="Prrafodelista"/>
+        <w:numPr>
+          <w:ilvl w:val="0"/>
+          <w:numId w:val="7"/>
+        </w:numPr>
         <w:jc w:val="both"/>
       </w:pPr>
       <w:hyperlink r:id="rId10" w:history="1">
@@ -10943,6 +10864,11 @@
     </w:p>
     <w:p>
       <w:pPr>
+        <w:pStyle w:val="Prrafodelista"/>
+        <w:numPr>
+          <w:ilvl w:val="0"/>
+          <w:numId w:val="7"/>
+        </w:numPr>
         <w:jc w:val="both"/>
       </w:pPr>
       <w:hyperlink r:id="rId11" w:history="1">
@@ -10956,6 +10882,11 @@
     </w:p>
     <w:p>
       <w:pPr>
+        <w:pStyle w:val="Prrafodelista"/>
+        <w:numPr>
+          <w:ilvl w:val="0"/>
+          <w:numId w:val="7"/>
+        </w:numPr>
         <w:jc w:val="both"/>
       </w:pPr>
       <w:hyperlink r:id="rId12" w:history="1">
@@ -10969,8 +10900,113 @@
     </w:p>
     <w:p>
       <w:pPr>
+        <w:pStyle w:val="Prrafodelista"/>
+        <w:numPr>
+          <w:ilvl w:val="0"/>
+          <w:numId w:val="7"/>
+        </w:numPr>
         <w:jc w:val="both"/>
       </w:pPr>
+      <w:r>
+        <w:rPr>
+          <w:rFonts w:ascii="Arial" w:hAnsi="Arial" w:cs="Arial"/>
+          <w:color w:val="222222"/>
+          <w:sz w:val="20"/>
+          <w:szCs w:val="20"/>
+          <w:shd w:val="clear" w:color="auto" w:fill="FFFFFF"/>
+        </w:rPr>
+        <w:t xml:space="preserve">Olivares, S., Zacarías, I., Lera, L., </w:t>
+      </w:r>
+      <w:proofErr w:type="spellStart"/>
+      <w:r>
+        <w:rPr>
+          <w:rFonts w:ascii="Arial" w:hAnsi="Arial" w:cs="Arial"/>
+          <w:color w:val="222222"/>
+          <w:sz w:val="20"/>
+          <w:szCs w:val="20"/>
+          <w:shd w:val="clear" w:color="auto" w:fill="FFFFFF"/>
+        </w:rPr>
+        <w:t>Leyton</w:t>
+      </w:r>
+      <w:proofErr w:type="spellEnd"/>
+      <w:r>
+        <w:rPr>
+          <w:rFonts w:ascii="Arial" w:hAnsi="Arial" w:cs="Arial"/>
+          <w:color w:val="222222"/>
+          <w:sz w:val="20"/>
+          <w:szCs w:val="20"/>
+          <w:shd w:val="clear" w:color="auto" w:fill="FFFFFF"/>
+        </w:rPr>
+        <w:t>, B., &amp; Durán, R. (2005). Estado nutricional y consumo de alimentos seleccionados en escolares de la Región Metropolitana: Línea base para un proyecto de promoción del consumo de pescado.</w:t>
+      </w:r>
+      <w:r>
+        <w:rPr>
+          <w:rStyle w:val="apple-converted-space"/>
+          <w:rFonts w:ascii="Arial" w:hAnsi="Arial" w:cs="Arial"/>
+          <w:color w:val="222222"/>
+          <w:sz w:val="20"/>
+          <w:szCs w:val="20"/>
+          <w:shd w:val="clear" w:color="auto" w:fill="FFFFFF"/>
+        </w:rPr>
+        <w:t> </w:t>
+      </w:r>
+      <w:r>
+        <w:rPr>
+          <w:rFonts w:ascii="Arial" w:hAnsi="Arial" w:cs="Arial"/>
+          <w:i/>
+          <w:iCs/>
+          <w:color w:val="222222"/>
+          <w:sz w:val="20"/>
+          <w:szCs w:val="20"/>
+          <w:shd w:val="clear" w:color="auto" w:fill="FFFFFF"/>
+        </w:rPr>
+        <w:t>Revista chilena de nutrición</w:t>
+      </w:r>
+      <w:r>
+        <w:rPr>
+          <w:rFonts w:ascii="Arial" w:hAnsi="Arial" w:cs="Arial"/>
+          <w:color w:val="222222"/>
+          <w:sz w:val="20"/>
+          <w:szCs w:val="20"/>
+          <w:shd w:val="clear" w:color="auto" w:fill="FFFFFF"/>
+        </w:rPr>
+        <w:t>,</w:t>
+      </w:r>
+      <w:r>
+        <w:rPr>
+          <w:rStyle w:val="apple-converted-space"/>
+          <w:rFonts w:ascii="Arial" w:hAnsi="Arial" w:cs="Arial"/>
+          <w:color w:val="222222"/>
+          <w:sz w:val="20"/>
+          <w:szCs w:val="20"/>
+          <w:shd w:val="clear" w:color="auto" w:fill="FFFFFF"/>
+        </w:rPr>
+        <w:t> </w:t>
+      </w:r>
+      <w:r>
+        <w:rPr>
+          <w:rFonts w:ascii="Arial" w:hAnsi="Arial" w:cs="Arial"/>
+          <w:i/>
+          <w:iCs/>
+          <w:color w:val="222222"/>
+          <w:sz w:val="20"/>
+          <w:szCs w:val="20"/>
+          <w:shd w:val="clear" w:color="auto" w:fill="FFFFFF"/>
+        </w:rPr>
+        <w:t>32</w:t>
+      </w:r>
+      <w:r>
+        <w:rPr>
+          <w:rFonts w:ascii="Arial" w:hAnsi="Arial" w:cs="Arial"/>
+          <w:color w:val="222222"/>
+          <w:sz w:val="20"/>
+          <w:szCs w:val="20"/>
+          <w:shd w:val="clear" w:color="auto" w:fill="FFFFFF"/>
+        </w:rPr>
+        <w:t>(2), 102-108.</w:t>
+      </w:r>
+      <w:bookmarkStart w:id="0" w:name="_GoBack"/>
+      <w:bookmarkEnd w:id="0"/>
     </w:p>
     <w:sectPr>
       <w:pgSz w:w="11906" w:h="16838"/>
@@ -11098,6 +11134,119 @@
     </w:lvl>
   </w:abstractNum>
   <w:abstractNum w:abstractNumId="1" w15:restartNumberingAfterBreak="0">
+    <w:nsid w:val="16FC7851"/>
+    <w:multiLevelType w:val="hybridMultilevel"/>
+    <w:tmpl w:val="F950F384"/>
+    <w:lvl w:ilvl="0" w:tplc="300A0001">
+      <w:start w:val="1"/>
+      <w:numFmt w:val="bullet"/>
+      <w:lvlText w:val=""/>
+      <w:lvlJc w:val="left"/>
+      <w:pPr>
+        <w:ind w:left="720" w:hanging="360"/>
+      </w:pPr>
+      <w:rPr>
+        <w:rFonts w:ascii="Symbol" w:hAnsi="Symbol" w:hint="default"/>
+      </w:rPr>
+    </w:lvl>
+    <w:lvl w:ilvl="1" w:tplc="300A0003" w:tentative="1">
+      <w:start w:val="1"/>
+      <w:numFmt w:val="bullet"/>
+      <w:lvlText w:val="o"/>
+      <w:lvlJc w:val="left"/>
+      <w:pPr>
+        <w:ind w:left="1440" w:hanging="360"/>
+      </w:pPr>
+      <w:rPr>
+        <w:rFonts w:ascii="Courier New" w:hAnsi="Courier New" w:cs="Courier New" w:hint="default"/>
+      </w:rPr>
+    </w:lvl>
+    <w:lvl w:ilvl="2" w:tplc="300A0005" w:tentative="1">
+      <w:start w:val="1"/>
+      <w:numFmt w:val="bullet"/>
+      <w:lvlText w:val=""/>
+      <w:lvlJc w:val="left"/>
+      <w:pPr>
+        <w:ind w:left="2160" w:hanging="360"/>
+      </w:pPr>
+      <w:rPr>
+        <w:rFonts w:ascii="Wingdings" w:hAnsi="Wingdings" w:hint="default"/>
+      </w:rPr>
+    </w:lvl>
+    <w:lvl w:ilvl="3" w:tplc="300A0001" w:tentative="1">
+      <w:start w:val="1"/>
+      <w:numFmt w:val="bullet"/>
+      <w:lvlText w:val=""/>
+      <w:lvlJc w:val="left"/>
+      <w:pPr>
+        <w:ind w:left="2880" w:hanging="360"/>
+      </w:pPr>
+      <w:rPr>
+        <w:rFonts w:ascii="Symbol" w:hAnsi="Symbol" w:hint="default"/>
+      </w:rPr>
+    </w:lvl>
+    <w:lvl w:ilvl="4" w:tplc="300A0003" w:tentative="1">
+      <w:start w:val="1"/>
+      <w:numFmt w:val="bullet"/>
+      <w:lvlText w:val="o"/>
+      <w:lvlJc w:val="left"/>
+      <w:pPr>
+        <w:ind w:left="3600" w:hanging="360"/>
+      </w:pPr>
+      <w:rPr>
+        <w:rFonts w:ascii="Courier New" w:hAnsi="Courier New" w:cs="Courier New" w:hint="default"/>
+      </w:rPr>
+    </w:lvl>
+    <w:lvl w:ilvl="5" w:tplc="300A0005" w:tentative="1">
+      <w:start w:val="1"/>
+      <w:numFmt w:val="bullet"/>
+      <w:lvlText w:val=""/>
+      <w:lvlJc w:val="left"/>
+      <w:pPr>
+        <w:ind w:left="4320" w:hanging="360"/>
+      </w:pPr>
+      <w:rPr>
+        <w:rFonts w:ascii="Wingdings" w:hAnsi="Wingdings" w:hint="default"/>
+      </w:rPr>
+    </w:lvl>
+    <w:lvl w:ilvl="6" w:tplc="300A0001" w:tentative="1">
+      <w:start w:val="1"/>
+      <w:numFmt w:val="bullet"/>
+      <w:lvlText w:val=""/>
+      <w:lvlJc w:val="left"/>
+      <w:pPr>
+        <w:ind w:left="5040" w:hanging="360"/>
+      </w:pPr>
+      <w:rPr>
+        <w:rFonts w:ascii="Symbol" w:hAnsi="Symbol" w:hint="default"/>
+      </w:rPr>
+    </w:lvl>
+    <w:lvl w:ilvl="7" w:tplc="300A0003" w:tentative="1">
+      <w:start w:val="1"/>
+      <w:numFmt w:val="bullet"/>
+      <w:lvlText w:val="o"/>
+      <w:lvlJc w:val="left"/>
+      <w:pPr>
+        <w:ind w:left="5760" w:hanging="360"/>
+      </w:pPr>
+      <w:rPr>
+        <w:rFonts w:ascii="Courier New" w:hAnsi="Courier New" w:cs="Courier New" w:hint="default"/>
+      </w:rPr>
+    </w:lvl>
+    <w:lvl w:ilvl="8" w:tplc="300A0005" w:tentative="1">
+      <w:start w:val="1"/>
+      <w:numFmt w:val="bullet"/>
+      <w:lvlText w:val=""/>
+      <w:lvlJc w:val="left"/>
+      <w:pPr>
+        <w:ind w:left="6480" w:hanging="360"/>
+      </w:pPr>
+      <w:rPr>
+        <w:rFonts w:ascii="Wingdings" w:hAnsi="Wingdings" w:hint="default"/>
+      </w:rPr>
+    </w:lvl>
+  </w:abstractNum>
+  <w:abstractNum w:abstractNumId="2" w15:restartNumberingAfterBreak="0">
     <w:nsid w:val="20407D18"/>
     <w:multiLevelType w:val="hybridMultilevel"/>
     <w:tmpl w:val="C256E094"/>
@@ -11183,7 +11332,7 @@
       </w:pPr>
     </w:lvl>
   </w:abstractNum>
-  <w:abstractNum w:abstractNumId="2" w15:restartNumberingAfterBreak="0">
+  <w:abstractNum w:abstractNumId="3" w15:restartNumberingAfterBreak="0">
     <w:nsid w:val="25020004"/>
     <w:multiLevelType w:val="hybridMultilevel"/>
     <w:tmpl w:val="94A4BE42"/>
@@ -11296,7 +11445,7 @@
       </w:rPr>
     </w:lvl>
   </w:abstractNum>
-  <w:abstractNum w:abstractNumId="3" w15:restartNumberingAfterBreak="0">
+  <w:abstractNum w:abstractNumId="4" w15:restartNumberingAfterBreak="0">
     <w:nsid w:val="3652227F"/>
     <w:multiLevelType w:val="hybridMultilevel"/>
     <w:tmpl w:val="1B86687E"/>
@@ -11409,7 +11558,7 @@
       </w:rPr>
     </w:lvl>
   </w:abstractNum>
-  <w:abstractNum w:abstractNumId="4" w15:restartNumberingAfterBreak="0">
+  <w:abstractNum w:abstractNumId="5" w15:restartNumberingAfterBreak="0">
     <w:nsid w:val="55487720"/>
     <w:multiLevelType w:val="hybridMultilevel"/>
     <w:tmpl w:val="671ACB30"/>
@@ -11522,7 +11671,7 @@
       </w:rPr>
     </w:lvl>
   </w:abstractNum>
-  <w:abstractNum w:abstractNumId="5" w15:restartNumberingAfterBreak="0">
+  <w:abstractNum w:abstractNumId="6" w15:restartNumberingAfterBreak="0">
     <w:nsid w:val="7C8F5F2A"/>
     <w:multiLevelType w:val="hybridMultilevel"/>
     <w:tmpl w:val="A3EC00FE"/>
@@ -11639,18 +11788,21 @@
     <w:abstractNumId w:val="0"/>
   </w:num>
   <w:num w:numId="2">
+    <w:abstractNumId w:val="6"/>
+  </w:num>
+  <w:num w:numId="3">
+    <w:abstractNumId w:val="3"/>
+  </w:num>
+  <w:num w:numId="4">
+    <w:abstractNumId w:val="4"/>
+  </w:num>
+  <w:num w:numId="5">
     <w:abstractNumId w:val="5"/>
   </w:num>
-  <w:num w:numId="3">
+  <w:num w:numId="6">
     <w:abstractNumId w:val="2"/>
   </w:num>
-  <w:num w:numId="4">
-    <w:abstractNumId w:val="3"/>
-  </w:num>
-  <w:num w:numId="5">
-    <w:abstractNumId w:val="4"/>
-  </w:num>
-  <w:num w:numId="6">
+  <w:num w:numId="7">
     <w:abstractNumId w:val="1"/>
   </w:num>
 </w:numbering>

</xml_diff>